<commit_message>
e vote update delete yyyy
</commit_message>
<xml_diff>
--- a/Juknis Evote utk pemilih.docx
+++ b/Juknis Evote utk pemilih.docx
@@ -3,8 +3,37 @@
 <w:document xmlns:ve="http://schemas.openxmlformats.org/markup-compatibility/2006" xmlns:o="urn:schemas-microsoft-com:office:office" xmlns:r="http://schemas.openxmlformats.org/officeDocument/2006/relationships" xmlns:m="http://schemas.openxmlformats.org/officeDocument/2006/math" xmlns:v="urn:schemas-microsoft-com:vml" xmlns:wp="http://schemas.openxmlformats.org/drawingml/2006/wordprocessingDrawing" xmlns:w10="urn:schemas-microsoft-com:office:word" xmlns:w="http://schemas.openxmlformats.org/wordprocessingml/2006/main" xmlns:wne="http://schemas.microsoft.com/office/word/2006/wordml">
   <w:body>
     <w:p>
-      <w:r>
-        <w:t>Juknis Evote utk pemilih :</w:t>
+      <w:proofErr w:type="spellStart"/>
+      <w:r>
+        <w:t>Juknis</w:t>
+      </w:r>
+      <w:proofErr w:type="spellEnd"/>
+      <w:r>
+        <w:t xml:space="preserve"> </w:t>
+      </w:r>
+      <w:proofErr w:type="spellStart"/>
+      <w:r>
+        <w:t>Evote</w:t>
+      </w:r>
+      <w:proofErr w:type="spellEnd"/>
+      <w:r>
+        <w:t xml:space="preserve"> </w:t>
+      </w:r>
+      <w:proofErr w:type="spellStart"/>
+      <w:r>
+        <w:t>utk</w:t>
+      </w:r>
+      <w:proofErr w:type="spellEnd"/>
+      <w:r>
+        <w:t xml:space="preserve"> </w:t>
+      </w:r>
+      <w:proofErr w:type="spellStart"/>
+      <w:r>
+        <w:t>pemilih</w:t>
+      </w:r>
+      <w:proofErr w:type="spellEnd"/>
+      <w:r>
+        <w:t xml:space="preserve"> :</w:t>
       </w:r>
     </w:p>
     <w:p>
@@ -15,8 +44,69 @@
           <w:numId w:val="1"/>
         </w:numPr>
       </w:pPr>
-      <w:r>
-        <w:t>Pemilih masuk TPS dengan menunjukkan KTM ke panitia utk verifikasi data</w:t>
+      <w:proofErr w:type="spellStart"/>
+      <w:r>
+        <w:t>Pemilih</w:t>
+      </w:r>
+      <w:proofErr w:type="spellEnd"/>
+      <w:r>
+        <w:t xml:space="preserve"> </w:t>
+      </w:r>
+      <w:proofErr w:type="spellStart"/>
+      <w:r>
+        <w:t>masuk</w:t>
+      </w:r>
+      <w:proofErr w:type="spellEnd"/>
+      <w:r>
+        <w:t xml:space="preserve"> TPS </w:t>
+      </w:r>
+      <w:proofErr w:type="spellStart"/>
+      <w:r>
+        <w:t>dengan</w:t>
+      </w:r>
+      <w:proofErr w:type="spellEnd"/>
+      <w:r>
+        <w:t xml:space="preserve"> </w:t>
+      </w:r>
+      <w:proofErr w:type="spellStart"/>
+      <w:r>
+        <w:t>menunjukkan</w:t>
+      </w:r>
+      <w:proofErr w:type="spellEnd"/>
+      <w:r>
+        <w:t xml:space="preserve"> KTM </w:t>
+      </w:r>
+      <w:proofErr w:type="spellStart"/>
+      <w:r>
+        <w:t>ke</w:t>
+      </w:r>
+      <w:proofErr w:type="spellEnd"/>
+      <w:r>
+        <w:t xml:space="preserve"> </w:t>
+      </w:r>
+      <w:proofErr w:type="spellStart"/>
+      <w:r>
+        <w:t>panitia</w:t>
+      </w:r>
+      <w:proofErr w:type="spellEnd"/>
+      <w:r>
+        <w:t xml:space="preserve"> </w:t>
+      </w:r>
+      <w:proofErr w:type="spellStart"/>
+      <w:r>
+        <w:t>utk</w:t>
+      </w:r>
+      <w:proofErr w:type="spellEnd"/>
+      <w:r>
+        <w:t xml:space="preserve"> </w:t>
+      </w:r>
+      <w:proofErr w:type="spellStart"/>
+      <w:r>
+        <w:t>verifikasi</w:t>
+      </w:r>
+      <w:proofErr w:type="spellEnd"/>
+      <w:r>
+        <w:t xml:space="preserve"> data</w:t>
       </w:r>
     </w:p>
     <w:p>
@@ -27,9 +117,139 @@
           <w:numId w:val="1"/>
         </w:numPr>
       </w:pPr>
-      <w:r>
-        <w:t>Pemilih duduk di kursi yang telah disediakan panitia sambil menunggu dipanggil oleh panitia utk diarahkan ke bilik suara</w:t>
-      </w:r>
+      <w:proofErr w:type="spellStart"/>
+      <w:r>
+        <w:t>Pemilih</w:t>
+      </w:r>
+      <w:proofErr w:type="spellEnd"/>
+      <w:r>
+        <w:t xml:space="preserve"> </w:t>
+      </w:r>
+      <w:proofErr w:type="spellStart"/>
+      <w:r>
+        <w:t>duduk</w:t>
+      </w:r>
+      <w:proofErr w:type="spellEnd"/>
+      <w:r>
+        <w:t xml:space="preserve"> </w:t>
+      </w:r>
+      <w:proofErr w:type="spellStart"/>
+      <w:r>
+        <w:t>di</w:t>
+      </w:r>
+      <w:proofErr w:type="spellEnd"/>
+      <w:r>
+        <w:t xml:space="preserve"> </w:t>
+      </w:r>
+      <w:proofErr w:type="spellStart"/>
+      <w:r>
+        <w:t>kursi</w:t>
+      </w:r>
+      <w:proofErr w:type="spellEnd"/>
+      <w:r>
+        <w:t xml:space="preserve"> yang </w:t>
+      </w:r>
+      <w:proofErr w:type="spellStart"/>
+      <w:r>
+        <w:t>telah</w:t>
+      </w:r>
+      <w:proofErr w:type="spellEnd"/>
+      <w:r>
+        <w:t xml:space="preserve"> </w:t>
+      </w:r>
+      <w:proofErr w:type="spellStart"/>
+      <w:r>
+        <w:t>disediakan</w:t>
+      </w:r>
+      <w:proofErr w:type="spellEnd"/>
+      <w:r>
+        <w:t xml:space="preserve"> </w:t>
+      </w:r>
+      <w:proofErr w:type="spellStart"/>
+      <w:r>
+        <w:t>panitia</w:t>
+      </w:r>
+      <w:proofErr w:type="spellEnd"/>
+      <w:r>
+        <w:t xml:space="preserve"> </w:t>
+      </w:r>
+      <w:proofErr w:type="spellStart"/>
+      <w:r>
+        <w:t>sambil</w:t>
+      </w:r>
+      <w:proofErr w:type="spellEnd"/>
+      <w:r>
+        <w:t xml:space="preserve"> </w:t>
+      </w:r>
+      <w:proofErr w:type="spellStart"/>
+      <w:r>
+        <w:t>menunggu</w:t>
+      </w:r>
+      <w:proofErr w:type="spellEnd"/>
+      <w:r>
+        <w:t xml:space="preserve"> </w:t>
+      </w:r>
+      <w:proofErr w:type="spellStart"/>
+      <w:r>
+        <w:t>dipanggil</w:t>
+      </w:r>
+      <w:proofErr w:type="spellEnd"/>
+      <w:r>
+        <w:t xml:space="preserve"> </w:t>
+      </w:r>
+      <w:proofErr w:type="spellStart"/>
+      <w:r>
+        <w:t>oleh</w:t>
+      </w:r>
+      <w:proofErr w:type="spellEnd"/>
+      <w:r>
+        <w:t xml:space="preserve"> </w:t>
+      </w:r>
+      <w:proofErr w:type="spellStart"/>
+      <w:r>
+        <w:t>panitia</w:t>
+      </w:r>
+      <w:proofErr w:type="spellEnd"/>
+      <w:r>
+        <w:t xml:space="preserve"> </w:t>
+      </w:r>
+      <w:proofErr w:type="spellStart"/>
+      <w:r>
+        <w:t>utk</w:t>
+      </w:r>
+      <w:proofErr w:type="spellEnd"/>
+      <w:r>
+        <w:t xml:space="preserve"> </w:t>
+      </w:r>
+      <w:proofErr w:type="spellStart"/>
+      <w:r>
+        <w:t>diarahkan</w:t>
+      </w:r>
+      <w:proofErr w:type="spellEnd"/>
+      <w:r>
+        <w:t xml:space="preserve"> </w:t>
+      </w:r>
+      <w:proofErr w:type="spellStart"/>
+      <w:r>
+        <w:t>ke</w:t>
+      </w:r>
+      <w:proofErr w:type="spellEnd"/>
+      <w:r>
+        <w:t xml:space="preserve"> </w:t>
+      </w:r>
+      <w:proofErr w:type="spellStart"/>
+      <w:r>
+        <w:t>bilik</w:t>
+      </w:r>
+      <w:proofErr w:type="spellEnd"/>
+      <w:r>
+        <w:t xml:space="preserve"> </w:t>
+      </w:r>
+      <w:proofErr w:type="spellStart"/>
+      <w:r>
+        <w:t>suara</w:t>
+      </w:r>
+      <w:proofErr w:type="spellEnd"/>
     </w:p>
     <w:p>
       <w:pPr>
@@ -39,9 +259,51 @@
           <w:numId w:val="1"/>
         </w:numPr>
       </w:pPr>
-      <w:r>
-        <w:t>Pemilih memasukkan kode yang telah disediakan panitia</w:t>
-      </w:r>
+      <w:proofErr w:type="spellStart"/>
+      <w:r>
+        <w:t>Pemilih</w:t>
+      </w:r>
+      <w:proofErr w:type="spellEnd"/>
+      <w:r>
+        <w:t xml:space="preserve"> </w:t>
+      </w:r>
+      <w:proofErr w:type="spellStart"/>
+      <w:r>
+        <w:t>memasukkan</w:t>
+      </w:r>
+      <w:proofErr w:type="spellEnd"/>
+      <w:r>
+        <w:t xml:space="preserve"> </w:t>
+      </w:r>
+      <w:proofErr w:type="spellStart"/>
+      <w:r>
+        <w:t>kode</w:t>
+      </w:r>
+      <w:proofErr w:type="spellEnd"/>
+      <w:r>
+        <w:t xml:space="preserve"> yang </w:t>
+      </w:r>
+      <w:proofErr w:type="spellStart"/>
+      <w:r>
+        <w:t>telah</w:t>
+      </w:r>
+      <w:proofErr w:type="spellEnd"/>
+      <w:r>
+        <w:t xml:space="preserve"> </w:t>
+      </w:r>
+      <w:proofErr w:type="spellStart"/>
+      <w:r>
+        <w:t>disediakan</w:t>
+      </w:r>
+      <w:proofErr w:type="spellEnd"/>
+      <w:r>
+        <w:t xml:space="preserve"> </w:t>
+      </w:r>
+      <w:proofErr w:type="spellStart"/>
+      <w:r>
+        <w:t>panitia</w:t>
+      </w:r>
+      <w:proofErr w:type="spellEnd"/>
     </w:p>
     <w:p>
       <w:pPr>
@@ -51,9 +313,43 @@
           <w:numId w:val="1"/>
         </w:numPr>
       </w:pPr>
-      <w:r>
-        <w:t>Pemilih memilih sesuai hati nurani</w:t>
-      </w:r>
+      <w:proofErr w:type="spellStart"/>
+      <w:r>
+        <w:t>Pemilih</w:t>
+      </w:r>
+      <w:proofErr w:type="spellEnd"/>
+      <w:r>
+        <w:t xml:space="preserve"> </w:t>
+      </w:r>
+      <w:proofErr w:type="spellStart"/>
+      <w:r>
+        <w:t>memilih</w:t>
+      </w:r>
+      <w:proofErr w:type="spellEnd"/>
+      <w:r>
+        <w:t xml:space="preserve"> </w:t>
+      </w:r>
+      <w:proofErr w:type="spellStart"/>
+      <w:r>
+        <w:t>sesuai</w:t>
+      </w:r>
+      <w:proofErr w:type="spellEnd"/>
+      <w:r>
+        <w:t xml:space="preserve"> </w:t>
+      </w:r>
+      <w:proofErr w:type="spellStart"/>
+      <w:r>
+        <w:t>hati</w:t>
+      </w:r>
+      <w:proofErr w:type="spellEnd"/>
+      <w:r>
+        <w:t xml:space="preserve"> </w:t>
+      </w:r>
+      <w:proofErr w:type="spellStart"/>
+      <w:r>
+        <w:t>nurani</w:t>
+      </w:r>
+      <w:proofErr w:type="spellEnd"/>
     </w:p>
     <w:p>
       <w:pPr>
@@ -63,9 +359,51 @@
           <w:numId w:val="1"/>
         </w:numPr>
       </w:pPr>
-      <w:r>
-        <w:t>Pemilih meninggalkan bilik menuju pintu keluar</w:t>
-      </w:r>
+      <w:proofErr w:type="spellStart"/>
+      <w:r>
+        <w:t>Pemilih</w:t>
+      </w:r>
+      <w:proofErr w:type="spellEnd"/>
+      <w:r>
+        <w:t xml:space="preserve"> </w:t>
+      </w:r>
+      <w:proofErr w:type="spellStart"/>
+      <w:r>
+        <w:t>meninggalkan</w:t>
+      </w:r>
+      <w:proofErr w:type="spellEnd"/>
+      <w:r>
+        <w:t xml:space="preserve"> </w:t>
+      </w:r>
+      <w:proofErr w:type="spellStart"/>
+      <w:r>
+        <w:t>bilik</w:t>
+      </w:r>
+      <w:proofErr w:type="spellEnd"/>
+      <w:r>
+        <w:t xml:space="preserve"> </w:t>
+      </w:r>
+      <w:proofErr w:type="spellStart"/>
+      <w:r>
+        <w:t>menuju</w:t>
+      </w:r>
+      <w:proofErr w:type="spellEnd"/>
+      <w:r>
+        <w:t xml:space="preserve"> </w:t>
+      </w:r>
+      <w:proofErr w:type="spellStart"/>
+      <w:r>
+        <w:t>pintu</w:t>
+      </w:r>
+      <w:proofErr w:type="spellEnd"/>
+      <w:r>
+        <w:t xml:space="preserve"> </w:t>
+      </w:r>
+      <w:proofErr w:type="spellStart"/>
+      <w:r>
+        <w:t>keluar</w:t>
+      </w:r>
+      <w:proofErr w:type="spellEnd"/>
     </w:p>
     <w:p>
       <w:pPr>
@@ -75,9 +413,147 @@
           <w:numId w:val="1"/>
         </w:numPr>
       </w:pPr>
-      <w:r>
-        <w:t>Sebelum meninggalkan TPS pemilih wajib mengisi kuisioner lalu mencelupkan jari ke tinta yang telah disediakan panitia dan mengambil KTM yang telah terverifikasi</w:t>
-      </w:r>
+      <w:proofErr w:type="spellStart"/>
+      <w:r>
+        <w:t>Sebelum</w:t>
+      </w:r>
+      <w:proofErr w:type="spellEnd"/>
+      <w:r>
+        <w:t xml:space="preserve"> </w:t>
+      </w:r>
+      <w:proofErr w:type="spellStart"/>
+      <w:r>
+        <w:t>meninggalkan</w:t>
+      </w:r>
+      <w:proofErr w:type="spellEnd"/>
+      <w:r>
+        <w:t xml:space="preserve"> TPS </w:t>
+      </w:r>
+      <w:proofErr w:type="spellStart"/>
+      <w:r>
+        <w:t>pemilih</w:t>
+      </w:r>
+      <w:proofErr w:type="spellEnd"/>
+      <w:r>
+        <w:t xml:space="preserve"> </w:t>
+      </w:r>
+      <w:proofErr w:type="spellStart"/>
+      <w:r>
+        <w:t>wajib</w:t>
+      </w:r>
+      <w:proofErr w:type="spellEnd"/>
+      <w:r>
+        <w:t xml:space="preserve"> </w:t>
+      </w:r>
+      <w:proofErr w:type="spellStart"/>
+      <w:r>
+        <w:t>mengisi</w:t>
+      </w:r>
+      <w:proofErr w:type="spellEnd"/>
+      <w:r>
+        <w:t xml:space="preserve"> </w:t>
+      </w:r>
+      <w:proofErr w:type="spellStart"/>
+      <w:r>
+        <w:t>kuisioner</w:t>
+      </w:r>
+      <w:proofErr w:type="spellEnd"/>
+      <w:r>
+        <w:t xml:space="preserve"> </w:t>
+      </w:r>
+      <w:proofErr w:type="spellStart"/>
+      <w:r>
+        <w:t>lalu</w:t>
+      </w:r>
+      <w:proofErr w:type="spellEnd"/>
+      <w:r>
+        <w:t xml:space="preserve"> </w:t>
+      </w:r>
+      <w:proofErr w:type="spellStart"/>
+      <w:r>
+        <w:t>mencelupkan</w:t>
+      </w:r>
+      <w:proofErr w:type="spellEnd"/>
+      <w:r>
+        <w:t xml:space="preserve"> </w:t>
+      </w:r>
+      <w:proofErr w:type="spellStart"/>
+      <w:r>
+        <w:t>jari</w:t>
+      </w:r>
+      <w:proofErr w:type="spellEnd"/>
+      <w:r>
+        <w:t xml:space="preserve"> </w:t>
+      </w:r>
+      <w:proofErr w:type="spellStart"/>
+      <w:r>
+        <w:t>ke</w:t>
+      </w:r>
+      <w:proofErr w:type="spellEnd"/>
+      <w:r>
+        <w:t xml:space="preserve"> </w:t>
+      </w:r>
+      <w:proofErr w:type="spellStart"/>
+      <w:r>
+        <w:t>tinta</w:t>
+      </w:r>
+      <w:proofErr w:type="spellEnd"/>
+      <w:r>
+        <w:t xml:space="preserve"> yang </w:t>
+      </w:r>
+      <w:proofErr w:type="spellStart"/>
+      <w:r>
+        <w:t>telah</w:t>
+      </w:r>
+      <w:proofErr w:type="spellEnd"/>
+      <w:r>
+        <w:t xml:space="preserve"> </w:t>
+      </w:r>
+      <w:proofErr w:type="spellStart"/>
+      <w:r>
+        <w:t>disediakan</w:t>
+      </w:r>
+      <w:proofErr w:type="spellEnd"/>
+      <w:r>
+        <w:t xml:space="preserve"> </w:t>
+      </w:r>
+      <w:proofErr w:type="spellStart"/>
+      <w:r>
+        <w:t>panitia</w:t>
+      </w:r>
+      <w:proofErr w:type="spellEnd"/>
+      <w:r>
+        <w:t xml:space="preserve"> </w:t>
+      </w:r>
+      <w:proofErr w:type="spellStart"/>
+      <w:r>
+        <w:t>dan</w:t>
+      </w:r>
+      <w:proofErr w:type="spellEnd"/>
+      <w:r>
+        <w:t xml:space="preserve"> </w:t>
+      </w:r>
+      <w:proofErr w:type="spellStart"/>
+      <w:r>
+        <w:t>mengambil</w:t>
+      </w:r>
+      <w:proofErr w:type="spellEnd"/>
+      <w:r>
+        <w:t xml:space="preserve"> KTM yang </w:t>
+      </w:r>
+      <w:proofErr w:type="spellStart"/>
+      <w:r>
+        <w:t>telah</w:t>
+      </w:r>
+      <w:proofErr w:type="spellEnd"/>
+      <w:r>
+        <w:t xml:space="preserve"> </w:t>
+      </w:r>
+      <w:proofErr w:type="spellStart"/>
+      <w:r>
+        <w:t>terverifikasi</w:t>
+      </w:r>
+      <w:proofErr w:type="spellEnd"/>
     </w:p>
     <w:p>
       <w:pPr>
@@ -87,14 +563,125 @@
           <w:numId w:val="1"/>
         </w:numPr>
       </w:pPr>
-      <w:r>
-        <w:t>Pemilih meninggalkan TPS dengan membawa stiker dan kupon undian doorprize dr panitia</w:t>
-      </w:r>
+      <w:proofErr w:type="spellStart"/>
+      <w:r>
+        <w:t>Pemilih</w:t>
+      </w:r>
+      <w:proofErr w:type="spellEnd"/>
+      <w:r>
+        <w:t xml:space="preserve"> </w:t>
+      </w:r>
+      <w:proofErr w:type="spellStart"/>
+      <w:r>
+        <w:t>meninggalkan</w:t>
+      </w:r>
+      <w:proofErr w:type="spellEnd"/>
+      <w:r>
+        <w:t xml:space="preserve"> TPS </w:t>
+      </w:r>
+      <w:proofErr w:type="spellStart"/>
+      <w:r>
+        <w:t>dengan</w:t>
+      </w:r>
+      <w:proofErr w:type="spellEnd"/>
+      <w:r>
+        <w:t xml:space="preserve"> </w:t>
+      </w:r>
+      <w:proofErr w:type="spellStart"/>
+      <w:r>
+        <w:t>membawa</w:t>
+      </w:r>
+      <w:proofErr w:type="spellEnd"/>
+      <w:r>
+        <w:t xml:space="preserve"> </w:t>
+      </w:r>
+      <w:proofErr w:type="spellStart"/>
+      <w:r>
+        <w:t>stiker</w:t>
+      </w:r>
+      <w:proofErr w:type="spellEnd"/>
+      <w:r>
+        <w:t xml:space="preserve"> </w:t>
+      </w:r>
+      <w:proofErr w:type="spellStart"/>
+      <w:r>
+        <w:t>dan</w:t>
+      </w:r>
+      <w:proofErr w:type="spellEnd"/>
+      <w:r>
+        <w:t xml:space="preserve"> </w:t>
+      </w:r>
+      <w:proofErr w:type="spellStart"/>
+      <w:r>
+        <w:t>kupon</w:t>
+      </w:r>
+      <w:proofErr w:type="spellEnd"/>
+      <w:r>
+        <w:t xml:space="preserve"> </w:t>
+      </w:r>
+      <w:proofErr w:type="spellStart"/>
+      <w:r>
+        <w:t>undian</w:t>
+      </w:r>
+      <w:proofErr w:type="spellEnd"/>
+      <w:r>
+        <w:t xml:space="preserve"> </w:t>
+      </w:r>
+      <w:proofErr w:type="spellStart"/>
+      <w:r>
+        <w:t>doorprize</w:t>
+      </w:r>
+      <w:proofErr w:type="spellEnd"/>
+      <w:r>
+        <w:t xml:space="preserve"> </w:t>
+      </w:r>
+      <w:proofErr w:type="spellStart"/>
+      <w:r>
+        <w:t>dr</w:t>
+      </w:r>
+      <w:proofErr w:type="spellEnd"/>
+      <w:r>
+        <w:t xml:space="preserve"> </w:t>
+      </w:r>
+      <w:proofErr w:type="spellStart"/>
+      <w:r>
+        <w:t>panitia</w:t>
+      </w:r>
+      <w:proofErr w:type="spellEnd"/>
     </w:p>
     <w:p/>
     <w:p>
-      <w:r>
-        <w:t>Juknis Evote utk Panitia :</w:t>
+      <w:proofErr w:type="spellStart"/>
+      <w:r>
+        <w:t>Juknis</w:t>
+      </w:r>
+      <w:proofErr w:type="spellEnd"/>
+      <w:r>
+        <w:t xml:space="preserve"> </w:t>
+      </w:r>
+      <w:proofErr w:type="spellStart"/>
+      <w:r>
+        <w:t>Evote</w:t>
+      </w:r>
+      <w:proofErr w:type="spellEnd"/>
+      <w:r>
+        <w:t xml:space="preserve"> </w:t>
+      </w:r>
+      <w:proofErr w:type="spellStart"/>
+      <w:r>
+        <w:t>utk</w:t>
+      </w:r>
+      <w:proofErr w:type="spellEnd"/>
+      <w:r>
+        <w:t xml:space="preserve"> </w:t>
+      </w:r>
+      <w:proofErr w:type="spellStart"/>
+      <w:r>
+        <w:t>Panitia</w:t>
+      </w:r>
+      <w:proofErr w:type="spellEnd"/>
+      <w:r>
+        <w:t xml:space="preserve"> :</w:t>
       </w:r>
     </w:p>
     <w:p>
@@ -105,8 +692,53 @@
           <w:numId w:val="2"/>
         </w:numPr>
       </w:pPr>
-      <w:r>
-        <w:t>Panitia mendaftarkan PEMILIH dengan cara input data ke server dari KTM PEMILIH</w:t>
+      <w:proofErr w:type="spellStart"/>
+      <w:r>
+        <w:t>Panitia</w:t>
+      </w:r>
+      <w:proofErr w:type="spellEnd"/>
+      <w:r>
+        <w:t xml:space="preserve"> </w:t>
+      </w:r>
+      <w:proofErr w:type="spellStart"/>
+      <w:r>
+        <w:t>mendaftarkan</w:t>
+      </w:r>
+      <w:proofErr w:type="spellEnd"/>
+      <w:r>
+        <w:t xml:space="preserve"> PEMILIH </w:t>
+      </w:r>
+      <w:proofErr w:type="spellStart"/>
+      <w:r>
+        <w:t>dengan</w:t>
+      </w:r>
+      <w:proofErr w:type="spellEnd"/>
+      <w:r>
+        <w:t xml:space="preserve"> </w:t>
+      </w:r>
+      <w:proofErr w:type="spellStart"/>
+      <w:r>
+        <w:t>cara</w:t>
+      </w:r>
+      <w:proofErr w:type="spellEnd"/>
+      <w:r>
+        <w:t xml:space="preserve"> input data </w:t>
+      </w:r>
+      <w:proofErr w:type="spellStart"/>
+      <w:r>
+        <w:t>ke</w:t>
+      </w:r>
+      <w:proofErr w:type="spellEnd"/>
+      <w:r>
+        <w:t xml:space="preserve"> server </w:t>
+      </w:r>
+      <w:proofErr w:type="spellStart"/>
+      <w:r>
+        <w:t>dari</w:t>
+      </w:r>
+      <w:proofErr w:type="spellEnd"/>
+      <w:r>
+        <w:t xml:space="preserve"> KTM PEMILIH</w:t>
       </w:r>
     </w:p>
     <w:p>
@@ -118,8 +750,53 @@
         </w:numPr>
       </w:pPr>
       <w:r>
-        <w:t>Admin server menyiapkan kode utk PEMILIH agar bisa login utk memilih</w:t>
-      </w:r>
+        <w:t xml:space="preserve">Admin server </w:t>
+      </w:r>
+      <w:proofErr w:type="spellStart"/>
+      <w:r>
+        <w:t>menyiapkan</w:t>
+      </w:r>
+      <w:proofErr w:type="spellEnd"/>
+      <w:r>
+        <w:t xml:space="preserve"> </w:t>
+      </w:r>
+      <w:proofErr w:type="spellStart"/>
+      <w:r>
+        <w:t>kode</w:t>
+      </w:r>
+      <w:proofErr w:type="spellEnd"/>
+      <w:r>
+        <w:t xml:space="preserve"> </w:t>
+      </w:r>
+      <w:proofErr w:type="spellStart"/>
+      <w:r>
+        <w:t>utk</w:t>
+      </w:r>
+      <w:proofErr w:type="spellEnd"/>
+      <w:r>
+        <w:t xml:space="preserve"> PEMILIH agar </w:t>
+      </w:r>
+      <w:proofErr w:type="spellStart"/>
+      <w:r>
+        <w:t>bisa</w:t>
+      </w:r>
+      <w:proofErr w:type="spellEnd"/>
+      <w:r>
+        <w:t xml:space="preserve"> login </w:t>
+      </w:r>
+      <w:proofErr w:type="spellStart"/>
+      <w:r>
+        <w:t>utk</w:t>
+      </w:r>
+      <w:proofErr w:type="spellEnd"/>
+      <w:r>
+        <w:t xml:space="preserve"> </w:t>
+      </w:r>
+      <w:proofErr w:type="spellStart"/>
+      <w:r>
+        <w:t>memilih</w:t>
+      </w:r>
+      <w:proofErr w:type="spellEnd"/>
     </w:p>
     <w:p>
       <w:pPr>
@@ -129,9 +806,67 @@
           <w:numId w:val="2"/>
         </w:numPr>
       </w:pPr>
-      <w:r>
-        <w:t>Panitia berjaga di sekitar bilik suara utk pengecekan</w:t>
-      </w:r>
+      <w:proofErr w:type="spellStart"/>
+      <w:r>
+        <w:t>Panitia</w:t>
+      </w:r>
+      <w:proofErr w:type="spellEnd"/>
+      <w:r>
+        <w:t xml:space="preserve"> </w:t>
+      </w:r>
+      <w:proofErr w:type="spellStart"/>
+      <w:r>
+        <w:t>berjaga</w:t>
+      </w:r>
+      <w:proofErr w:type="spellEnd"/>
+      <w:r>
+        <w:t xml:space="preserve"> </w:t>
+      </w:r>
+      <w:proofErr w:type="spellStart"/>
+      <w:r>
+        <w:t>di</w:t>
+      </w:r>
+      <w:proofErr w:type="spellEnd"/>
+      <w:r>
+        <w:t xml:space="preserve"> </w:t>
+      </w:r>
+      <w:proofErr w:type="spellStart"/>
+      <w:r>
+        <w:t>sekitar</w:t>
+      </w:r>
+      <w:proofErr w:type="spellEnd"/>
+      <w:r>
+        <w:t xml:space="preserve"> </w:t>
+      </w:r>
+      <w:proofErr w:type="spellStart"/>
+      <w:r>
+        <w:t>bilik</w:t>
+      </w:r>
+      <w:proofErr w:type="spellEnd"/>
+      <w:r>
+        <w:t xml:space="preserve"> </w:t>
+      </w:r>
+      <w:proofErr w:type="spellStart"/>
+      <w:r>
+        <w:t>suara</w:t>
+      </w:r>
+      <w:proofErr w:type="spellEnd"/>
+      <w:r>
+        <w:t xml:space="preserve"> </w:t>
+      </w:r>
+      <w:proofErr w:type="spellStart"/>
+      <w:r>
+        <w:t>utk</w:t>
+      </w:r>
+      <w:proofErr w:type="spellEnd"/>
+      <w:r>
+        <w:t xml:space="preserve"> </w:t>
+      </w:r>
+      <w:proofErr w:type="spellStart"/>
+      <w:r>
+        <w:t>pengecekan</w:t>
+      </w:r>
+      <w:proofErr w:type="spellEnd"/>
     </w:p>
     <w:p>
       <w:pPr>
@@ -141,14 +876,104 @@
           <w:numId w:val="2"/>
         </w:numPr>
       </w:pPr>
-      <w:r>
-        <w:t>Panitia memberikan stiker dan kupon undian doorprize utk PEMILIH</w:t>
+      <w:proofErr w:type="spellStart"/>
+      <w:r>
+        <w:t>Panitia</w:t>
+      </w:r>
+      <w:proofErr w:type="spellEnd"/>
+      <w:r>
+        <w:t xml:space="preserve"> </w:t>
+      </w:r>
+      <w:proofErr w:type="spellStart"/>
+      <w:r>
+        <w:t>memberikan</w:t>
+      </w:r>
+      <w:proofErr w:type="spellEnd"/>
+      <w:r>
+        <w:t xml:space="preserve"> </w:t>
+      </w:r>
+      <w:proofErr w:type="spellStart"/>
+      <w:r>
+        <w:t>stiker</w:t>
+      </w:r>
+      <w:proofErr w:type="spellEnd"/>
+      <w:r>
+        <w:t xml:space="preserve"> </w:t>
+      </w:r>
+      <w:proofErr w:type="spellStart"/>
+      <w:r>
+        <w:t>dan</w:t>
+      </w:r>
+      <w:proofErr w:type="spellEnd"/>
+      <w:r>
+        <w:t xml:space="preserve"> </w:t>
+      </w:r>
+      <w:proofErr w:type="spellStart"/>
+      <w:r>
+        <w:t>kupon</w:t>
+      </w:r>
+      <w:proofErr w:type="spellEnd"/>
+      <w:r>
+        <w:t xml:space="preserve"> </w:t>
+      </w:r>
+      <w:proofErr w:type="spellStart"/>
+      <w:r>
+        <w:t>undian</w:t>
+      </w:r>
+      <w:proofErr w:type="spellEnd"/>
+      <w:r>
+        <w:t xml:space="preserve"> </w:t>
+      </w:r>
+      <w:proofErr w:type="spellStart"/>
+      <w:r>
+        <w:t>doorprize</w:t>
+      </w:r>
+      <w:proofErr w:type="spellEnd"/>
+      <w:r>
+        <w:t xml:space="preserve"> </w:t>
+      </w:r>
+      <w:proofErr w:type="spellStart"/>
+      <w:r>
+        <w:t>utk</w:t>
+      </w:r>
+      <w:proofErr w:type="spellEnd"/>
+      <w:r>
+        <w:t xml:space="preserve"> PEMILIH</w:t>
       </w:r>
     </w:p>
     <w:p/>
     <w:p>
-      <w:r>
-        <w:t>Kelebihan Evote konsep saya :</w:t>
+      <w:proofErr w:type="spellStart"/>
+      <w:r>
+        <w:t>Kelebihan</w:t>
+      </w:r>
+      <w:proofErr w:type="spellEnd"/>
+      <w:r>
+        <w:t xml:space="preserve"> </w:t>
+      </w:r>
+      <w:proofErr w:type="spellStart"/>
+      <w:r>
+        <w:t>Evote</w:t>
+      </w:r>
+      <w:proofErr w:type="spellEnd"/>
+      <w:r>
+        <w:t xml:space="preserve"> </w:t>
+      </w:r>
+      <w:proofErr w:type="spellStart"/>
+      <w:r>
+        <w:t>konsep</w:t>
+      </w:r>
+      <w:proofErr w:type="spellEnd"/>
+      <w:r>
+        <w:t xml:space="preserve"> </w:t>
+      </w:r>
+      <w:proofErr w:type="spellStart"/>
+      <w:r>
+        <w:t>saya</w:t>
+      </w:r>
+      <w:proofErr w:type="spellEnd"/>
+      <w:r>
+        <w:t xml:space="preserve"> :</w:t>
       </w:r>
     </w:p>
     <w:p>
@@ -159,9 +984,19 @@
           <w:numId w:val="3"/>
         </w:numPr>
       </w:pPr>
-      <w:r>
-        <w:t>Efisien Waktu</w:t>
-      </w:r>
+      <w:proofErr w:type="spellStart"/>
+      <w:r>
+        <w:t>Efisien</w:t>
+      </w:r>
+      <w:proofErr w:type="spellEnd"/>
+      <w:r>
+        <w:t xml:space="preserve"> </w:t>
+      </w:r>
+      <w:proofErr w:type="spellStart"/>
+      <w:r>
+        <w:t>Waktu</w:t>
+      </w:r>
+      <w:proofErr w:type="spellEnd"/>
     </w:p>
     <w:p>
       <w:pPr>
@@ -171,9 +1006,35 @@
           <w:numId w:val="3"/>
         </w:numPr>
       </w:pPr>
-      <w:r>
-        <w:t>Hemat Kertas Surat Suara</w:t>
-      </w:r>
+      <w:proofErr w:type="spellStart"/>
+      <w:r>
+        <w:t>Hemat</w:t>
+      </w:r>
+      <w:proofErr w:type="spellEnd"/>
+      <w:r>
+        <w:t xml:space="preserve"> </w:t>
+      </w:r>
+      <w:proofErr w:type="spellStart"/>
+      <w:r>
+        <w:t>Kertas</w:t>
+      </w:r>
+      <w:proofErr w:type="spellEnd"/>
+      <w:r>
+        <w:t xml:space="preserve"> </w:t>
+      </w:r>
+      <w:proofErr w:type="spellStart"/>
+      <w:r>
+        <w:t>Surat</w:t>
+      </w:r>
+      <w:proofErr w:type="spellEnd"/>
+      <w:r>
+        <w:t xml:space="preserve"> </w:t>
+      </w:r>
+      <w:proofErr w:type="spellStart"/>
+      <w:r>
+        <w:t>Suara</w:t>
+      </w:r>
+      <w:proofErr w:type="spellEnd"/>
     </w:p>
     <w:p>
       <w:pPr>
@@ -183,9 +1044,19 @@
           <w:numId w:val="3"/>
         </w:numPr>
       </w:pPr>
-      <w:r>
-        <w:t>Hemat Tenaga</w:t>
-      </w:r>
+      <w:proofErr w:type="spellStart"/>
+      <w:r>
+        <w:t>Hemat</w:t>
+      </w:r>
+      <w:proofErr w:type="spellEnd"/>
+      <w:r>
+        <w:t xml:space="preserve"> </w:t>
+      </w:r>
+      <w:proofErr w:type="spellStart"/>
+      <w:r>
+        <w:t>Tenaga</w:t>
+      </w:r>
+      <w:proofErr w:type="spellEnd"/>
     </w:p>
     <w:p>
       <w:pPr>
@@ -196,8 +1067,37 @@
         </w:numPr>
       </w:pPr>
       <w:r>
-        <w:t>Data Ter arsip dengan rapi</w:t>
-      </w:r>
+        <w:t xml:space="preserve">Data </w:t>
+      </w:r>
+      <w:proofErr w:type="spellStart"/>
+      <w:r>
+        <w:t>Ter</w:t>
+      </w:r>
+      <w:proofErr w:type="spellEnd"/>
+      <w:r>
+        <w:t xml:space="preserve"> </w:t>
+      </w:r>
+      <w:proofErr w:type="spellStart"/>
+      <w:r>
+        <w:t>arsip</w:t>
+      </w:r>
+      <w:proofErr w:type="spellEnd"/>
+      <w:r>
+        <w:t xml:space="preserve"> </w:t>
+      </w:r>
+      <w:proofErr w:type="spellStart"/>
+      <w:r>
+        <w:t>dengan</w:t>
+      </w:r>
+      <w:proofErr w:type="spellEnd"/>
+      <w:r>
+        <w:t xml:space="preserve"> </w:t>
+      </w:r>
+      <w:proofErr w:type="spellStart"/>
+      <w:r>
+        <w:t>rapi</w:t>
+      </w:r>
+      <w:proofErr w:type="spellEnd"/>
     </w:p>
     <w:p>
       <w:pPr>
@@ -207,8 +1107,21 @@
           <w:numId w:val="3"/>
         </w:numPr>
       </w:pPr>
-      <w:r>
-        <w:t>Aman dari Hacker</w:t>
+      <w:proofErr w:type="spellStart"/>
+      <w:r>
+        <w:t>Aman</w:t>
+      </w:r>
+      <w:proofErr w:type="spellEnd"/>
+      <w:r>
+        <w:t xml:space="preserve"> </w:t>
+      </w:r>
+      <w:proofErr w:type="spellStart"/>
+      <w:r>
+        <w:t>dari</w:t>
+      </w:r>
+      <w:proofErr w:type="spellEnd"/>
+      <w:r>
+        <w:t xml:space="preserve"> Hacker</w:t>
       </w:r>
     </w:p>
     <w:p>
@@ -219,13 +1132,79 @@
           <w:numId w:val="3"/>
         </w:numPr>
       </w:pPr>
-      <w:r>
-        <w:t>Mudah dan Nyaman utk digunakan (User Friendly)</w:t>
-      </w:r>
-    </w:p>
-    <w:p>
-      <w:r>
-        <w:t>Kelemahan Evote konsep saya :</w:t>
+      <w:proofErr w:type="spellStart"/>
+      <w:r>
+        <w:t>Mudah</w:t>
+      </w:r>
+      <w:proofErr w:type="spellEnd"/>
+      <w:r>
+        <w:t xml:space="preserve"> </w:t>
+      </w:r>
+      <w:proofErr w:type="spellStart"/>
+      <w:r>
+        <w:t>dan</w:t>
+      </w:r>
+      <w:proofErr w:type="spellEnd"/>
+      <w:r>
+        <w:t xml:space="preserve"> </w:t>
+      </w:r>
+      <w:proofErr w:type="spellStart"/>
+      <w:r>
+        <w:t>Nyaman</w:t>
+      </w:r>
+      <w:proofErr w:type="spellEnd"/>
+      <w:r>
+        <w:t xml:space="preserve"> </w:t>
+      </w:r>
+      <w:proofErr w:type="spellStart"/>
+      <w:r>
+        <w:t>utk</w:t>
+      </w:r>
+      <w:proofErr w:type="spellEnd"/>
+      <w:r>
+        <w:t xml:space="preserve"> </w:t>
+      </w:r>
+      <w:proofErr w:type="spellStart"/>
+      <w:r>
+        <w:t>digunakan</w:t>
+      </w:r>
+      <w:proofErr w:type="spellEnd"/>
+      <w:r>
+        <w:t xml:space="preserve"> (User Friendly)</w:t>
+      </w:r>
+    </w:p>
+    <w:p>
+      <w:proofErr w:type="spellStart"/>
+      <w:r>
+        <w:t>Kelemahan</w:t>
+      </w:r>
+      <w:proofErr w:type="spellEnd"/>
+      <w:r>
+        <w:t xml:space="preserve"> </w:t>
+      </w:r>
+      <w:proofErr w:type="spellStart"/>
+      <w:r>
+        <w:t>Evote</w:t>
+      </w:r>
+      <w:proofErr w:type="spellEnd"/>
+      <w:r>
+        <w:t xml:space="preserve"> </w:t>
+      </w:r>
+      <w:proofErr w:type="spellStart"/>
+      <w:r>
+        <w:t>konsep</w:t>
+      </w:r>
+      <w:proofErr w:type="spellEnd"/>
+      <w:r>
+        <w:t xml:space="preserve"> </w:t>
+      </w:r>
+      <w:proofErr w:type="spellStart"/>
+      <w:r>
+        <w:t>saya</w:t>
+      </w:r>
+      <w:proofErr w:type="spellEnd"/>
+      <w:r>
+        <w:t xml:space="preserve"> :</w:t>
       </w:r>
     </w:p>
     <w:p>
@@ -236,14 +1215,72 @@
           <w:numId w:val="4"/>
         </w:numPr>
       </w:pPr>
-      <w:r>
-        <w:t>Belum support client server sehingga admin memberikan kode utk pemilih secara manual</w:t>
+      <w:proofErr w:type="spellStart"/>
+      <w:r>
+        <w:t>Belum</w:t>
+      </w:r>
+      <w:proofErr w:type="spellEnd"/>
+      <w:r>
+        <w:t xml:space="preserve"> support client server </w:t>
+      </w:r>
+      <w:proofErr w:type="spellStart"/>
+      <w:r>
+        <w:t>sehingga</w:t>
+      </w:r>
+      <w:proofErr w:type="spellEnd"/>
+      <w:r>
+        <w:t xml:space="preserve"> admin </w:t>
+      </w:r>
+      <w:proofErr w:type="spellStart"/>
+      <w:r>
+        <w:t>memberikan</w:t>
+      </w:r>
+      <w:proofErr w:type="spellEnd"/>
+      <w:r>
+        <w:t xml:space="preserve"> </w:t>
+      </w:r>
+      <w:proofErr w:type="spellStart"/>
+      <w:r>
+        <w:t>kode</w:t>
+      </w:r>
+      <w:proofErr w:type="spellEnd"/>
+      <w:r>
+        <w:t xml:space="preserve"> </w:t>
+      </w:r>
+      <w:proofErr w:type="spellStart"/>
+      <w:r>
+        <w:t>utk</w:t>
+      </w:r>
+      <w:proofErr w:type="spellEnd"/>
+      <w:r>
+        <w:t xml:space="preserve"> </w:t>
+      </w:r>
+      <w:proofErr w:type="spellStart"/>
+      <w:r>
+        <w:t>pemilih</w:t>
+      </w:r>
+      <w:proofErr w:type="spellEnd"/>
+      <w:r>
+        <w:t xml:space="preserve"> </w:t>
+      </w:r>
+      <w:proofErr w:type="spellStart"/>
+      <w:r>
+        <w:t>secara</w:t>
+      </w:r>
+      <w:proofErr w:type="spellEnd"/>
+      <w:r>
+        <w:t xml:space="preserve"> manual</w:t>
       </w:r>
     </w:p>
     <w:p/>
     <w:p>
-      <w:r>
-        <w:t xml:space="preserve">Nb : </w:t>
+      <w:proofErr w:type="spellStart"/>
+      <w:r>
+        <w:t>Nb</w:t>
+      </w:r>
+      <w:proofErr w:type="spellEnd"/>
+      <w:r>
+        <w:t xml:space="preserve"> : </w:t>
       </w:r>
     </w:p>
     <w:p>
@@ -255,7 +1292,63 @@
         </w:numPr>
       </w:pPr>
       <w:r>
-        <w:t>TPS steril dr apapun, hanya panitia yang ada di T</w:t>
+        <w:t xml:space="preserve">TPS </w:t>
+      </w:r>
+      <w:proofErr w:type="spellStart"/>
+      <w:r>
+        <w:t>steril</w:t>
+      </w:r>
+      <w:proofErr w:type="spellEnd"/>
+      <w:r>
+        <w:t xml:space="preserve"> </w:t>
+      </w:r>
+      <w:proofErr w:type="spellStart"/>
+      <w:r>
+        <w:t>dr</w:t>
+      </w:r>
+      <w:proofErr w:type="spellEnd"/>
+      <w:r>
+        <w:t xml:space="preserve"> </w:t>
+      </w:r>
+      <w:proofErr w:type="spellStart"/>
+      <w:r>
+        <w:t>apapun</w:t>
+      </w:r>
+      <w:proofErr w:type="spellEnd"/>
+      <w:r>
+        <w:t xml:space="preserve">, </w:t>
+      </w:r>
+      <w:proofErr w:type="spellStart"/>
+      <w:r>
+        <w:t>hanya</w:t>
+      </w:r>
+      <w:proofErr w:type="spellEnd"/>
+      <w:r>
+        <w:t xml:space="preserve"> </w:t>
+      </w:r>
+      <w:proofErr w:type="spellStart"/>
+      <w:r>
+        <w:t>panitia</w:t>
+      </w:r>
+      <w:proofErr w:type="spellEnd"/>
+      <w:r>
+        <w:t xml:space="preserve"> yang </w:t>
+      </w:r>
+      <w:proofErr w:type="spellStart"/>
+      <w:r>
+        <w:t>ada</w:t>
+      </w:r>
+      <w:proofErr w:type="spellEnd"/>
+      <w:r>
+        <w:t xml:space="preserve"> </w:t>
+      </w:r>
+      <w:proofErr w:type="spellStart"/>
+      <w:r>
+        <w:t>di</w:t>
+      </w:r>
+      <w:proofErr w:type="spellEnd"/>
+      <w:r>
+        <w:t xml:space="preserve"> T</w:t>
       </w:r>
       <w:r>
         <w:t>PS</w:t>
@@ -269,8 +1362,61 @@
           <w:numId w:val="5"/>
         </w:numPr>
       </w:pPr>
-      <w:r>
-        <w:t>Evote tidak ada hubungan dengan akademik kemahasiswaan.</w:t>
+      <w:proofErr w:type="spellStart"/>
+      <w:r>
+        <w:t>Evote</w:t>
+      </w:r>
+      <w:proofErr w:type="spellEnd"/>
+      <w:r>
+        <w:t xml:space="preserve"> </w:t>
+      </w:r>
+      <w:proofErr w:type="spellStart"/>
+      <w:r>
+        <w:t>tidak</w:t>
+      </w:r>
+      <w:proofErr w:type="spellEnd"/>
+      <w:r>
+        <w:t xml:space="preserve"> </w:t>
+      </w:r>
+      <w:proofErr w:type="spellStart"/>
+      <w:r>
+        <w:t>ada</w:t>
+      </w:r>
+      <w:proofErr w:type="spellEnd"/>
+      <w:r>
+        <w:t xml:space="preserve"> </w:t>
+      </w:r>
+      <w:proofErr w:type="spellStart"/>
+      <w:r>
+        <w:t>hubungan</w:t>
+      </w:r>
+      <w:proofErr w:type="spellEnd"/>
+      <w:r>
+        <w:t xml:space="preserve"> </w:t>
+      </w:r>
+      <w:proofErr w:type="spellStart"/>
+      <w:r>
+        <w:t>dengan</w:t>
+      </w:r>
+      <w:proofErr w:type="spellEnd"/>
+      <w:r>
+        <w:t xml:space="preserve"> </w:t>
+      </w:r>
+      <w:proofErr w:type="spellStart"/>
+      <w:r>
+        <w:t>akademik</w:t>
+      </w:r>
+      <w:proofErr w:type="spellEnd"/>
+      <w:r>
+        <w:t xml:space="preserve"> </w:t>
+      </w:r>
+      <w:proofErr w:type="spellStart"/>
+      <w:r>
+        <w:t>kemahasiswaan</w:t>
+      </w:r>
+      <w:proofErr w:type="spellEnd"/>
+      <w:r>
+        <w:t>.</w:t>
       </w:r>
     </w:p>
     <w:p>
@@ -281,15 +1427,88 @@
           <w:numId w:val="5"/>
         </w:numPr>
       </w:pPr>
-      <w:r>
-        <w:t>Jika digabung dengan krs mahasiswa, solusi apa yang diberikan ketika sia error?</w:t>
-      </w:r>
-    </w:p>
-    <w:p>
-      <w:r>
-        <w:t>yyyyyyyy</w:t>
-      </w:r>
-    </w:p>
+      <w:proofErr w:type="spellStart"/>
+      <w:r>
+        <w:t>Jika</w:t>
+      </w:r>
+      <w:proofErr w:type="spellEnd"/>
+      <w:r>
+        <w:t xml:space="preserve"> </w:t>
+      </w:r>
+      <w:proofErr w:type="spellStart"/>
+      <w:r>
+        <w:t>digabung</w:t>
+      </w:r>
+      <w:proofErr w:type="spellEnd"/>
+      <w:r>
+        <w:t xml:space="preserve"> </w:t>
+      </w:r>
+      <w:proofErr w:type="spellStart"/>
+      <w:r>
+        <w:t>dengan</w:t>
+      </w:r>
+      <w:proofErr w:type="spellEnd"/>
+      <w:r>
+        <w:t xml:space="preserve"> </w:t>
+      </w:r>
+      <w:proofErr w:type="spellStart"/>
+      <w:r>
+        <w:t>krs</w:t>
+      </w:r>
+      <w:proofErr w:type="spellEnd"/>
+      <w:r>
+        <w:t xml:space="preserve"> </w:t>
+      </w:r>
+      <w:proofErr w:type="spellStart"/>
+      <w:r>
+        <w:t>mahasiswa</w:t>
+      </w:r>
+      <w:proofErr w:type="spellEnd"/>
+      <w:r>
+        <w:t xml:space="preserve">, </w:t>
+      </w:r>
+      <w:proofErr w:type="spellStart"/>
+      <w:r>
+        <w:t>solusi</w:t>
+      </w:r>
+      <w:proofErr w:type="spellEnd"/>
+      <w:r>
+        <w:t xml:space="preserve"> </w:t>
+      </w:r>
+      <w:proofErr w:type="spellStart"/>
+      <w:r>
+        <w:t>apa</w:t>
+      </w:r>
+      <w:proofErr w:type="spellEnd"/>
+      <w:r>
+        <w:t xml:space="preserve"> yang </w:t>
+      </w:r>
+      <w:proofErr w:type="spellStart"/>
+      <w:r>
+        <w:t>diberikan</w:t>
+      </w:r>
+      <w:proofErr w:type="spellEnd"/>
+      <w:r>
+        <w:t xml:space="preserve"> </w:t>
+      </w:r>
+      <w:proofErr w:type="spellStart"/>
+      <w:r>
+        <w:t>ketika</w:t>
+      </w:r>
+      <w:proofErr w:type="spellEnd"/>
+      <w:r>
+        <w:t xml:space="preserve"> </w:t>
+      </w:r>
+      <w:proofErr w:type="spellStart"/>
+      <w:r>
+        <w:t>sia</w:t>
+      </w:r>
+      <w:proofErr w:type="spellEnd"/>
+      <w:r>
+        <w:t xml:space="preserve"> error?</w:t>
+      </w:r>
+    </w:p>
+    <w:p/>
     <w:sectPr>
       <w:pgSz w:w="12240" w:h="15840"/>
       <w:pgMar w:top="1440" w:right="1440" w:bottom="1440" w:left="1440" w:header="720" w:footer="720" w:gutter="0"/>

</xml_diff>